<commit_message>
It's time to count time!
</commit_message>
<xml_diff>
--- a/ТЗ.docx
+++ b/ТЗ.docx
@@ -36,7 +36,6 @@
         </w:rPr>
         <w:t>.</w:t>
       </w:r>
-      <w:proofErr w:type="spellStart"/>
       <w:r>
         <w:rPr>
           <w:sz w:val="26"/>
@@ -45,7 +44,6 @@
         </w:rPr>
         <w:t>py</w:t>
       </w:r>
-      <w:proofErr w:type="spellEnd"/>
       <w:r>
         <w:rPr>
           <w:sz w:val="26"/>
@@ -67,7 +65,6 @@
         </w:rPr>
         <w:t xml:space="preserve"> класс </w:t>
       </w:r>
-      <w:proofErr w:type="spellStart"/>
       <w:r>
         <w:rPr>
           <w:sz w:val="26"/>
@@ -76,7 +73,6 @@
         </w:rPr>
         <w:t>GreenSnake</w:t>
       </w:r>
-      <w:proofErr w:type="spellEnd"/>
       <w:r>
         <w:rPr>
           <w:sz w:val="26"/>
@@ -124,17 +120,73 @@
           <w:sz w:val="26"/>
           <w:szCs w:val="26"/>
         </w:rPr>
-        <w:t xml:space="preserve"> реализована функция нарезки </w:t>
-      </w:r>
-      <w:proofErr w:type="spellStart"/>
-      <w:r>
-        <w:rPr>
-          <w:sz w:val="26"/>
-          <w:szCs w:val="26"/>
-        </w:rPr>
-        <w:t>спрайтшита</w:t>
-      </w:r>
-      <w:proofErr w:type="spellEnd"/>
+        <w:t xml:space="preserve"> реализована функция нарезки спрайтшита.</w:t>
+      </w:r>
+      <w:r>
+        <w:rPr>
+          <w:sz w:val="26"/>
+          <w:szCs w:val="26"/>
+        </w:rPr>
+        <w:t xml:space="preserve"> </w:t>
+      </w:r>
+      <w:r>
+        <w:rPr>
+          <w:sz w:val="26"/>
+          <w:szCs w:val="26"/>
+        </w:rPr>
+        <w:t>Т</w:t>
+      </w:r>
+      <w:r>
+        <w:rPr>
+          <w:sz w:val="26"/>
+          <w:szCs w:val="26"/>
+        </w:rPr>
+        <w:t>ак же</w:t>
+      </w:r>
+      <w:r>
+        <w:rPr>
+          <w:sz w:val="26"/>
+          <w:szCs w:val="26"/>
+        </w:rPr>
+        <w:t xml:space="preserve"> </w:t>
+      </w:r>
+      <w:r>
+        <w:rPr>
+          <w:sz w:val="26"/>
+          <w:szCs w:val="26"/>
+        </w:rPr>
+        <w:t>н</w:t>
+      </w:r>
+      <w:r>
+        <w:rPr>
+          <w:sz w:val="26"/>
+          <w:szCs w:val="26"/>
+        </w:rPr>
+        <w:t>адо сделать так, чтобы змея, реализуемая этим классом могла двигаться и вверх-вниз и по диагоналям(желательно реализовать это в уже существующем классе, но если задача окажется слишком сложной, можно и в отдельном), имела анимацию (верхняя строка спрайтшита для движения вправо-влево и по диагоналям, а так же четвёртая и седьмая строки для движения вверх-вниз, десятая строка для оглушённого состояния, лежащего по относительному пути /</w:t>
+      </w:r>
+      <w:r>
+        <w:rPr>
+          <w:sz w:val="26"/>
+          <w:szCs w:val="26"/>
+          <w:lang w:val="en-US"/>
+        </w:rPr>
+        <w:t>images</w:t>
+      </w:r>
+      <w:r>
+        <w:rPr>
+          <w:sz w:val="26"/>
+          <w:szCs w:val="26"/>
+        </w:rPr>
+        <w:t>/</w:t>
+      </w:r>
+      <w:r>
+        <w:rPr>
+          <w:sz w:val="26"/>
+          <w:szCs w:val="26"/>
+          <w:lang w:val="en-US"/>
+        </w:rPr>
+        <w:t>snakes</w:t>
+      </w:r>
       <w:r>
         <w:rPr>
           <w:sz w:val="26"/>
@@ -146,100 +198,10 @@
         <w:rPr>
           <w:sz w:val="26"/>
           <w:szCs w:val="26"/>
-        </w:rPr>
-        <w:t xml:space="preserve"> </w:t>
-      </w:r>
-      <w:r>
-        <w:rPr>
-          <w:sz w:val="26"/>
-          <w:szCs w:val="26"/>
-        </w:rPr>
-        <w:t>Т</w:t>
-      </w:r>
-      <w:r>
-        <w:rPr>
-          <w:sz w:val="26"/>
-          <w:szCs w:val="26"/>
-        </w:rPr>
-        <w:t>ак же</w:t>
-      </w:r>
-      <w:r>
-        <w:rPr>
-          <w:sz w:val="26"/>
-          <w:szCs w:val="26"/>
-        </w:rPr>
-        <w:t xml:space="preserve"> </w:t>
-      </w:r>
-      <w:r>
-        <w:rPr>
-          <w:sz w:val="26"/>
-          <w:szCs w:val="26"/>
-        </w:rPr>
-        <w:t>н</w:t>
-      </w:r>
-      <w:r>
-        <w:rPr>
-          <w:sz w:val="26"/>
-          <w:szCs w:val="26"/>
-        </w:rPr>
-        <w:t xml:space="preserve">адо сделать так, чтобы змея, реализуемая этим классом могла двигаться и вверх-вниз и по диагоналям(желательно реализовать это в уже существующем классе, но если задача окажется слишком сложной, можно и в отдельном), имела анимацию (верхняя строка </w:t>
-      </w:r>
-      <w:proofErr w:type="spellStart"/>
-      <w:r>
-        <w:rPr>
-          <w:sz w:val="26"/>
-          <w:szCs w:val="26"/>
-        </w:rPr>
-        <w:t>спрайтшита</w:t>
-      </w:r>
-      <w:proofErr w:type="spellEnd"/>
-      <w:r>
-        <w:rPr>
-          <w:sz w:val="26"/>
-          <w:szCs w:val="26"/>
-        </w:rPr>
-        <w:t xml:space="preserve"> для движения вправо-влево и по диагоналям, а так же четвёртая и седьмая строки для движения вверх-вниз, десятая строка для оглушённого состояния, лежащего по относительному пути /</w:t>
-      </w:r>
-      <w:r>
-        <w:rPr>
-          <w:sz w:val="26"/>
-          <w:szCs w:val="26"/>
-          <w:lang w:val="en-US"/>
-        </w:rPr>
-        <w:t>images</w:t>
-      </w:r>
-      <w:r>
-        <w:rPr>
-          <w:sz w:val="26"/>
-          <w:szCs w:val="26"/>
-        </w:rPr>
-        <w:t>/</w:t>
-      </w:r>
-      <w:r>
-        <w:rPr>
-          <w:sz w:val="26"/>
-          <w:szCs w:val="26"/>
-          <w:lang w:val="en-US"/>
-        </w:rPr>
-        <w:t>snakes</w:t>
-      </w:r>
-      <w:r>
-        <w:rPr>
-          <w:sz w:val="26"/>
-          <w:szCs w:val="26"/>
-        </w:rPr>
-        <w:t>.</w:t>
-      </w:r>
-      <w:proofErr w:type="spellStart"/>
-      <w:r>
-        <w:rPr>
-          <w:sz w:val="26"/>
-          <w:szCs w:val="26"/>
           <w:lang w:val="en-US"/>
         </w:rPr>
         <w:t>png</w:t>
       </w:r>
-      <w:proofErr w:type="spellEnd"/>
       <w:r>
         <w:rPr>
           <w:sz w:val="26"/>
@@ -276,7 +238,6 @@
         </w:rPr>
         <w:t xml:space="preserve">Необходимо реализовать класс </w:t>
       </w:r>
-      <w:proofErr w:type="spellStart"/>
       <w:r>
         <w:rPr>
           <w:sz w:val="26"/>
@@ -285,7 +246,6 @@
         </w:rPr>
         <w:t>StaticTrap</w:t>
       </w:r>
-      <w:proofErr w:type="spellEnd"/>
       <w:r>
         <w:rPr>
           <w:sz w:val="26"/>
@@ -308,7 +268,6 @@
         </w:rPr>
         <w:t>.</w:t>
       </w:r>
-      <w:proofErr w:type="spellStart"/>
       <w:r>
         <w:rPr>
           <w:sz w:val="26"/>
@@ -317,29 +276,12 @@
         </w:rPr>
         <w:t>py</w:t>
       </w:r>
-      <w:proofErr w:type="spellEnd"/>
-      <w:r>
-        <w:rPr>
-          <w:sz w:val="26"/>
-          <w:szCs w:val="26"/>
-        </w:rPr>
-        <w:t xml:space="preserve">), реализующий объект, не имеющий возможности двигаться, использовать </w:t>
-      </w:r>
-      <w:proofErr w:type="spellStart"/>
-      <w:r>
-        <w:rPr>
-          <w:sz w:val="26"/>
-          <w:szCs w:val="26"/>
-        </w:rPr>
-        <w:t>спрайтшит</w:t>
-      </w:r>
-      <w:proofErr w:type="spellEnd"/>
-      <w:r>
-        <w:rPr>
-          <w:sz w:val="26"/>
-          <w:szCs w:val="26"/>
-        </w:rPr>
-        <w:t>, имеющий относительный путь /</w:t>
+      <w:r>
+        <w:rPr>
+          <w:sz w:val="26"/>
+          <w:szCs w:val="26"/>
+        </w:rPr>
+        <w:t>), реализующий объект, не имеющий возможности двигаться, использовать спрайтшит, имеющий относительный путь /</w:t>
       </w:r>
       <w:r>
         <w:rPr>
@@ -386,7 +328,6 @@
         </w:rPr>
         <w:t>.</w:t>
       </w:r>
-      <w:proofErr w:type="spellStart"/>
       <w:r>
         <w:rPr>
           <w:sz w:val="26"/>
@@ -395,7 +336,6 @@
         </w:rPr>
         <w:t>png</w:t>
       </w:r>
-      <w:proofErr w:type="spellEnd"/>
       <w:r>
         <w:rPr>
           <w:sz w:val="26"/>
@@ -446,23 +386,7 @@
           <w:sz w:val="26"/>
           <w:szCs w:val="26"/>
         </w:rPr>
-        <w:t xml:space="preserve"> 1), при касании «каменной» части игрок всё ещё не получает урона, но отталкивается. По возможности реализовать одним классом, если задача окажется слишком сложной, можно реализовать двумя классами и разделить </w:t>
-      </w:r>
-      <w:proofErr w:type="spellStart"/>
-      <w:r>
-        <w:rPr>
-          <w:sz w:val="26"/>
-          <w:szCs w:val="26"/>
-        </w:rPr>
-        <w:t>спрайтшит</w:t>
-      </w:r>
-      <w:proofErr w:type="spellEnd"/>
-      <w:r>
-        <w:rPr>
-          <w:sz w:val="26"/>
-          <w:szCs w:val="26"/>
-        </w:rPr>
-        <w:t xml:space="preserve"> на несколько частей.</w:t>
+        <w:t xml:space="preserve"> 1), при касании «каменной» части игрок всё ещё не получает урона, но отталкивается. По возможности реализовать одним классом, если задача окажется слишком сложной, можно реализовать двумя классами и разделить спрайтшит на несколько частей.</w:t>
       </w:r>
     </w:p>
     <w:p>
@@ -508,7 +432,6 @@
         </w:rPr>
         <w:t>.</w:t>
       </w:r>
-      <w:proofErr w:type="spellStart"/>
       <w:r>
         <w:rPr>
           <w:sz w:val="26"/>
@@ -517,7 +440,6 @@
         </w:rPr>
         <w:t>py</w:t>
       </w:r>
-      <w:proofErr w:type="spellEnd"/>
       <w:r>
         <w:rPr>
           <w:sz w:val="26"/>
@@ -757,23 +679,7 @@
           <w:sz w:val="26"/>
           <w:szCs w:val="26"/>
         </w:rPr>
-        <w:t xml:space="preserve">Не забывать делать сохранять все изменения и своевременно выкладывать обновления на </w:t>
-      </w:r>
-      <w:proofErr w:type="spellStart"/>
-      <w:r>
-        <w:rPr>
-          <w:sz w:val="26"/>
-          <w:szCs w:val="26"/>
-        </w:rPr>
-        <w:t>гитхаб</w:t>
-      </w:r>
-      <w:proofErr w:type="spellEnd"/>
-      <w:r>
-        <w:rPr>
-          <w:sz w:val="26"/>
-          <w:szCs w:val="26"/>
-        </w:rPr>
-        <w:t xml:space="preserve"> проекта.</w:t>
+        <w:t>Не забывать делать сохранять все изменения и своевременно выкладывать обновления на гитхаб проекта.</w:t>
       </w:r>
       <w:r>
         <w:rPr>
@@ -801,6 +707,63 @@
           <w:szCs w:val="26"/>
         </w:rPr>
         <w:t>По мере необходимости (крайней необходимости, если не согласовано иное) приглашать новых членов в команду разработки и перераспределение обязанностей между членами команды.</w:t>
+      </w:r>
+      <w:r>
+        <w:rPr>
+          <w:sz w:val="26"/>
+          <w:szCs w:val="26"/>
+        </w:rPr>
+        <w:br/>
+      </w:r>
+    </w:p>
+    <w:p>
+      <w:pPr>
+        <w:pStyle w:val="a7"/>
+        <w:numPr>
+          <w:ilvl w:val="0"/>
+          <w:numId w:val="1"/>
+        </w:numPr>
+        <w:rPr>
+          <w:sz w:val="26"/>
+          <w:szCs w:val="26"/>
+        </w:rPr>
+      </w:pPr>
+      <w:r>
+        <w:rPr>
+          <w:sz w:val="26"/>
+          <w:szCs w:val="26"/>
+        </w:rPr>
+        <w:t xml:space="preserve">Как референс для работы брать игру </w:t>
+      </w:r>
+      <w:r>
+        <w:rPr>
+          <w:sz w:val="26"/>
+          <w:szCs w:val="26"/>
+          <w:lang w:val="en-US"/>
+        </w:rPr>
+        <w:t>Diamond</w:t>
+      </w:r>
+      <w:r>
+        <w:rPr>
+          <w:sz w:val="26"/>
+          <w:szCs w:val="26"/>
+        </w:rPr>
+        <w:t xml:space="preserve"> </w:t>
+      </w:r>
+      <w:r>
+        <w:rPr>
+          <w:sz w:val="26"/>
+          <w:szCs w:val="26"/>
+          <w:lang w:val="en-US"/>
+        </w:rPr>
+        <w:t>Rush</w:t>
+      </w:r>
+      <w:r>
+        <w:rPr>
+          <w:sz w:val="26"/>
+          <w:szCs w:val="26"/>
+        </w:rPr>
+        <w:t>.</w:t>
       </w:r>
     </w:p>
     <w:p>

</xml_diff>